<commit_message>
bhuratan added and count increased
</commit_message>
<xml_diff>
--- a/counts.docx
+++ b/counts.docx
@@ -54,8 +54,23 @@
           <w:lang w:val="en"/>
         </w:rPr>
       </w:pPr>
+      <w:r>
+        <w:rPr>
+          <w:rFonts w:hint="default"/>
+          <w:lang w:val="en"/>
+        </w:rPr>
+        <w:t>Four</w:t>
+      </w:r>
       <w:bookmarkStart w:id="0" w:name="_GoBack"/>
       <w:bookmarkEnd w:id="0"/>
+    </w:p>
+    <w:p>
+      <w:pPr>
+        <w:rPr>
+          <w:rFonts w:hint="default"/>
+          <w:lang w:val="en"/>
+        </w:rPr>
+      </w:pPr>
     </w:p>
     <w:sectPr>
       <w:pgSz w:w="11906" w:h="16838"/>

</xml_diff>